<commit_message>
SGE / Tema 2 / Tarea 5
Sin terminar
</commit_message>
<xml_diff>
--- a/SGE/Tema 2/Tarea/P2.5-ConfiguraciónBásicaOdoo.docx
+++ b/SGE/Tema 2/Tarea/P2.5-ConfiguraciónBásicaOdoo.docx
@@ -669,6 +669,9 @@
     </w:p>
     <w:p>
       <w:r>
+        <w:rPr>
+          <w:noProof/>
+        </w:rPr>
         <w:drawing>
           <wp:inline distT="0" distB="0" distL="0" distR="0" wp14:anchorId="6679D54C" wp14:editId="3C5F6F61">
             <wp:extent cx="5400040" cy="3037205"/>
@@ -755,6 +758,9 @@
     </w:p>
     <w:p>
       <w:r>
+        <w:rPr>
+          <w:noProof/>
+        </w:rPr>
         <w:drawing>
           <wp:inline distT="0" distB="0" distL="0" distR="0" wp14:anchorId="2627ED23" wp14:editId="6DB7D72B">
             <wp:extent cx="5400040" cy="3037205"/>
@@ -808,6 +814,9 @@
     </w:p>
     <w:p>
       <w:r>
+        <w:rPr>
+          <w:noProof/>
+        </w:rPr>
         <w:drawing>
           <wp:inline distT="0" distB="0" distL="0" distR="0" wp14:anchorId="1BDAC04D" wp14:editId="62175B1F">
             <wp:extent cx="5400040" cy="3037205"/>
@@ -882,6 +891,9 @@
         </w:rPr>
       </w:pPr>
       <w:r>
+        <w:rPr>
+          <w:noProof/>
+        </w:rPr>
         <w:drawing>
           <wp:inline distT="0" distB="0" distL="0" distR="0" wp14:anchorId="4A1F75B3" wp14:editId="37B1DABA">
             <wp:extent cx="5400040" cy="3037205"/>
@@ -969,6 +981,9 @@
     </w:p>
     <w:p>
       <w:r>
+        <w:rPr>
+          <w:noProof/>
+        </w:rPr>
         <w:drawing>
           <wp:inline distT="0" distB="0" distL="0" distR="0" wp14:anchorId="2770E1ED" wp14:editId="558E677C">
             <wp:extent cx="5400040" cy="3037205"/>
@@ -1033,6 +1048,9 @@
     </w:p>
     <w:p>
       <w:r>
+        <w:rPr>
+          <w:noProof/>
+        </w:rPr>
         <w:drawing>
           <wp:inline distT="0" distB="0" distL="0" distR="0" wp14:anchorId="1E31E4B3" wp14:editId="12C53A3A">
             <wp:extent cx="5400040" cy="3037205"/>
@@ -1118,6 +1136,9 @@
     </w:p>
     <w:p>
       <w:r>
+        <w:rPr>
+          <w:noProof/>
+        </w:rPr>
         <w:drawing>
           <wp:inline distT="0" distB="0" distL="0" distR="0" wp14:anchorId="71A4CD15" wp14:editId="2F813B4F">
             <wp:extent cx="5400040" cy="3037205"/>
@@ -1171,7 +1192,25 @@
       </w:r>
     </w:p>
     <w:p>
-      <w:r>
+      <w:pPr>
+        <w:pStyle w:val="Prrafodelista"/>
+        <w:ind w:left="1440"/>
+        <w:rPr>
+          <w:color w:val="1F3864" w:themeColor="accent1" w:themeShade="80"/>
+        </w:rPr>
+      </w:pPr>
+      <w:r>
+        <w:rPr>
+          <w:color w:val="1F3864" w:themeColor="accent1" w:themeShade="80"/>
+        </w:rPr>
+        <w:t>Al instalar ventas directamente instala compras y facturación/Contabilidad</w:t>
+      </w:r>
+    </w:p>
+    <w:p>
+      <w:r>
+        <w:rPr>
+          <w:noProof/>
+        </w:rPr>
         <w:drawing>
           <wp:inline distT="0" distB="0" distL="0" distR="0" wp14:anchorId="222A9AEC" wp14:editId="5C6721CB">
             <wp:extent cx="5400040" cy="3037205"/>
@@ -1211,6 +1250,72 @@
     </w:p>
     <w:p>
       <w:pPr>
+        <w:rPr>
+          <w:color w:val="1F3864" w:themeColor="accent1" w:themeShade="80"/>
+        </w:rPr>
+      </w:pPr>
+      <w:r>
+        <w:tab/>
+      </w:r>
+      <w:r>
+        <w:tab/>
+      </w:r>
+      <w:r>
+        <w:rPr>
+          <w:color w:val="1F3864" w:themeColor="accent1" w:themeShade="80"/>
+        </w:rPr>
+        <w:t>Como se puede ver esta instalado compras y facturación / contabilidad</w:t>
+      </w:r>
+    </w:p>
+    <w:p>
+      <w:pPr>
+        <w:rPr>
+          <w:color w:val="1F3864" w:themeColor="accent1" w:themeShade="80"/>
+        </w:rPr>
+      </w:pPr>
+      <w:r>
+        <w:rPr>
+          <w:color w:val="1F3864" w:themeColor="accent1" w:themeShade="80"/>
+        </w:rPr>
+        <w:drawing>
+          <wp:inline distT="0" distB="0" distL="0" distR="0" wp14:anchorId="66BE919F" wp14:editId="60D82DD3">
+            <wp:extent cx="5400040" cy="3037205"/>
+            <wp:effectExtent l="0" t="0" r="0" b="0"/>
+            <wp:docPr id="2144933351" name="Imagen 1" descr="Interfaz de usuario gráfica, Aplicación, Teams&#10;&#10;Descripción generada automáticamente"/>
+            <wp:cNvGraphicFramePr>
+              <a:graphicFrameLocks xmlns:a="http://schemas.openxmlformats.org/drawingml/2006/main" noChangeAspect="1"/>
+            </wp:cNvGraphicFramePr>
+            <a:graphic xmlns:a="http://schemas.openxmlformats.org/drawingml/2006/main">
+              <a:graphicData uri="http://schemas.openxmlformats.org/drawingml/2006/picture">
+                <pic:pic xmlns:pic="http://schemas.openxmlformats.org/drawingml/2006/picture">
+                  <pic:nvPicPr>
+                    <pic:cNvPr id="2144933351" name="Imagen 1" descr="Interfaz de usuario gráfica, Aplicación, Teams&#10;&#10;Descripción generada automáticamente"/>
+                    <pic:cNvPicPr/>
+                  </pic:nvPicPr>
+                  <pic:blipFill>
+                    <a:blip r:embed="rId15"/>
+                    <a:stretch>
+                      <a:fillRect/>
+                    </a:stretch>
+                  </pic:blipFill>
+                  <pic:spPr>
+                    <a:xfrm>
+                      <a:off x="0" y="0"/>
+                      <a:ext cx="5400040" cy="3037205"/>
+                    </a:xfrm>
+                    <a:prstGeom prst="rect">
+                      <a:avLst/>
+                    </a:prstGeom>
+                  </pic:spPr>
+                </pic:pic>
+              </a:graphicData>
+            </a:graphic>
+          </wp:inline>
+        </w:drawing>
+      </w:r>
+    </w:p>
+    <w:p>
+      <w:pPr>
         <w:pStyle w:val="Prrafodelista"/>
         <w:numPr>
           <w:ilvl w:val="1"/>
@@ -1224,6 +1329,61 @@
     <w:p>
       <w:pPr>
         <w:pStyle w:val="Prrafodelista"/>
+        <w:ind w:left="1440"/>
+        <w:rPr>
+          <w:color w:val="1F3864" w:themeColor="accent1" w:themeShade="80"/>
+        </w:rPr>
+      </w:pPr>
+      <w:r>
+        <w:rPr>
+          <w:color w:val="1F3864" w:themeColor="accent1" w:themeShade="80"/>
+        </w:rPr>
+        <w:t>Al instalar uno de los módulos instala los módulos de los que depende, por eso añade muchos mas módulos.</w:t>
+      </w:r>
+    </w:p>
+    <w:p>
+      <w:r>
+        <w:lastRenderedPageBreak/>
+        <w:drawing>
+          <wp:inline distT="0" distB="0" distL="0" distR="0" wp14:anchorId="2675CB45" wp14:editId="47CAEBE8">
+            <wp:extent cx="5400040" cy="3037205"/>
+            <wp:effectExtent l="0" t="0" r="0" b="0"/>
+            <wp:docPr id="1142674058" name="Imagen 1" descr="Interfaz de usuario gráfica, Texto, Aplicación, Word, Correo electrónico&#10;&#10;Descripción generada automáticamente"/>
+            <wp:cNvGraphicFramePr>
+              <a:graphicFrameLocks xmlns:a="http://schemas.openxmlformats.org/drawingml/2006/main" noChangeAspect="1"/>
+            </wp:cNvGraphicFramePr>
+            <a:graphic xmlns:a="http://schemas.openxmlformats.org/drawingml/2006/main">
+              <a:graphicData uri="http://schemas.openxmlformats.org/drawingml/2006/picture">
+                <pic:pic xmlns:pic="http://schemas.openxmlformats.org/drawingml/2006/picture">
+                  <pic:nvPicPr>
+                    <pic:cNvPr id="1142674058" name="Imagen 1" descr="Interfaz de usuario gráfica, Texto, Aplicación, Word, Correo electrónico&#10;&#10;Descripción generada automáticamente"/>
+                    <pic:cNvPicPr/>
+                  </pic:nvPicPr>
+                  <pic:blipFill>
+                    <a:blip r:embed="rId16"/>
+                    <a:stretch>
+                      <a:fillRect/>
+                    </a:stretch>
+                  </pic:blipFill>
+                  <pic:spPr>
+                    <a:xfrm>
+                      <a:off x="0" y="0"/>
+                      <a:ext cx="5400040" cy="3037205"/>
+                    </a:xfrm>
+                    <a:prstGeom prst="rect">
+                      <a:avLst/>
+                    </a:prstGeom>
+                  </pic:spPr>
+                </pic:pic>
+              </a:graphicData>
+            </a:graphic>
+          </wp:inline>
+        </w:drawing>
+      </w:r>
+    </w:p>
+    <w:p>
+      <w:pPr>
+        <w:pStyle w:val="Prrafodelista"/>
         <w:numPr>
           <w:ilvl w:val="0"/>
           <w:numId w:val="6"/>
@@ -1244,13 +1404,315 @@
       <w:r>
         <w:t xml:space="preserve">Nuevo empleado cuyo nombre sea el nombre del alumno. Sólo podrá ver sus documentos y tendrá permiso de acceso. Deberás iniciar sesión con este usuario y cambiar su idioma a </w:t>
       </w:r>
-      <w:proofErr w:type="gramStart"/>
-      <w:r>
-        <w:t>Inglés</w:t>
-      </w:r>
-      <w:proofErr w:type="gramEnd"/>
+      <w:r>
+        <w:t>inglés</w:t>
+      </w:r>
       <w:r>
         <w:t>.</w:t>
+      </w:r>
+    </w:p>
+    <w:p>
+      <w:pPr>
+        <w:pStyle w:val="Prrafodelista"/>
+        <w:ind w:left="1440"/>
+        <w:rPr>
+          <w:color w:val="1F3864" w:themeColor="accent1" w:themeShade="80"/>
+        </w:rPr>
+      </w:pPr>
+    </w:p>
+    <w:p>
+      <w:pPr>
+        <w:pStyle w:val="Prrafodelista"/>
+        <w:ind w:left="1440"/>
+        <w:rPr>
+          <w:color w:val="1F3864" w:themeColor="accent1" w:themeShade="80"/>
+        </w:rPr>
+      </w:pPr>
+      <w:r>
+        <w:rPr>
+          <w:color w:val="1F3864" w:themeColor="accent1" w:themeShade="80"/>
+        </w:rPr>
+        <w:t>Pantalla de creación de usuarios.</w:t>
+      </w:r>
+    </w:p>
+    <w:p>
+      <w:r>
+        <w:drawing>
+          <wp:inline distT="0" distB="0" distL="0" distR="0" wp14:anchorId="25A80B3C" wp14:editId="7E7A4580">
+            <wp:extent cx="5400040" cy="3037205"/>
+            <wp:effectExtent l="0" t="0" r="0" b="0"/>
+            <wp:docPr id="379704800" name="Imagen 1" descr="Interfaz de usuario gráfica, Aplicación&#10;&#10;Descripción generada automáticamente"/>
+            <wp:cNvGraphicFramePr>
+              <a:graphicFrameLocks xmlns:a="http://schemas.openxmlformats.org/drawingml/2006/main" noChangeAspect="1"/>
+            </wp:cNvGraphicFramePr>
+            <a:graphic xmlns:a="http://schemas.openxmlformats.org/drawingml/2006/main">
+              <a:graphicData uri="http://schemas.openxmlformats.org/drawingml/2006/picture">
+                <pic:pic xmlns:pic="http://schemas.openxmlformats.org/drawingml/2006/picture">
+                  <pic:nvPicPr>
+                    <pic:cNvPr id="379704800" name="Imagen 1" descr="Interfaz de usuario gráfica, Aplicación&#10;&#10;Descripción generada automáticamente"/>
+                    <pic:cNvPicPr/>
+                  </pic:nvPicPr>
+                  <pic:blipFill>
+                    <a:blip r:embed="rId17"/>
+                    <a:stretch>
+                      <a:fillRect/>
+                    </a:stretch>
+                  </pic:blipFill>
+                  <pic:spPr>
+                    <a:xfrm>
+                      <a:off x="0" y="0"/>
+                      <a:ext cx="5400040" cy="3037205"/>
+                    </a:xfrm>
+                    <a:prstGeom prst="rect">
+                      <a:avLst/>
+                    </a:prstGeom>
+                  </pic:spPr>
+                </pic:pic>
+              </a:graphicData>
+            </a:graphic>
+          </wp:inline>
+        </w:drawing>
+      </w:r>
+    </w:p>
+    <w:p>
+      <w:pPr>
+        <w:rPr>
+          <w:color w:val="1F3864" w:themeColor="accent1" w:themeShade="80"/>
+        </w:rPr>
+      </w:pPr>
+      <w:r>
+        <w:tab/>
+      </w:r>
+      <w:r>
+        <w:tab/>
+      </w:r>
+      <w:r>
+        <w:rPr>
+          <w:color w:val="1F3864" w:themeColor="accent1" w:themeShade="80"/>
+        </w:rPr>
+        <w:t>Añado la información del usuario como es requerida</w:t>
+      </w:r>
+    </w:p>
+    <w:p>
+      <w:r>
+        <w:lastRenderedPageBreak/>
+        <w:drawing>
+          <wp:inline distT="0" distB="0" distL="0" distR="0" wp14:anchorId="07199224" wp14:editId="303C57D3">
+            <wp:extent cx="5400040" cy="3037205"/>
+            <wp:effectExtent l="0" t="0" r="0" b="0"/>
+            <wp:docPr id="1714267371" name="Imagen 1" descr="Interfaz de usuario gráfica, Texto, Aplicación, Correo electrónico&#10;&#10;Descripción generada automáticamente"/>
+            <wp:cNvGraphicFramePr>
+              <a:graphicFrameLocks xmlns:a="http://schemas.openxmlformats.org/drawingml/2006/main" noChangeAspect="1"/>
+            </wp:cNvGraphicFramePr>
+            <a:graphic xmlns:a="http://schemas.openxmlformats.org/drawingml/2006/main">
+              <a:graphicData uri="http://schemas.openxmlformats.org/drawingml/2006/picture">
+                <pic:pic xmlns:pic="http://schemas.openxmlformats.org/drawingml/2006/picture">
+                  <pic:nvPicPr>
+                    <pic:cNvPr id="1714267371" name="Imagen 1" descr="Interfaz de usuario gráfica, Texto, Aplicación, Correo electrónico&#10;&#10;Descripción generada automáticamente"/>
+                    <pic:cNvPicPr/>
+                  </pic:nvPicPr>
+                  <pic:blipFill>
+                    <a:blip r:embed="rId18"/>
+                    <a:stretch>
+                      <a:fillRect/>
+                    </a:stretch>
+                  </pic:blipFill>
+                  <pic:spPr>
+                    <a:xfrm>
+                      <a:off x="0" y="0"/>
+                      <a:ext cx="5400040" cy="3037205"/>
+                    </a:xfrm>
+                    <a:prstGeom prst="rect">
+                      <a:avLst/>
+                    </a:prstGeom>
+                  </pic:spPr>
+                </pic:pic>
+              </a:graphicData>
+            </a:graphic>
+          </wp:inline>
+        </w:drawing>
+      </w:r>
+    </w:p>
+    <w:p>
+      <w:pPr>
+        <w:ind w:firstLine="708"/>
+        <w:rPr>
+          <w:color w:val="1F3864" w:themeColor="accent1" w:themeShade="80"/>
+        </w:rPr>
+      </w:pPr>
+      <w:r>
+        <w:rPr>
+          <w:color w:val="1F3864" w:themeColor="accent1" w:themeShade="80"/>
+        </w:rPr>
+        <w:t>Accedo con el nuevo usuario</w:t>
+      </w:r>
+    </w:p>
+    <w:p>
+      <w:r>
+        <w:drawing>
+          <wp:inline distT="0" distB="0" distL="0" distR="0" wp14:anchorId="68A16F5A" wp14:editId="5452686B">
+            <wp:extent cx="5400040" cy="3037205"/>
+            <wp:effectExtent l="0" t="0" r="0" b="0"/>
+            <wp:docPr id="1321527585" name="Imagen 1" descr="Interfaz de usuario gráfica, Aplicación, Teams&#10;&#10;Descripción generada automáticamente"/>
+            <wp:cNvGraphicFramePr>
+              <a:graphicFrameLocks xmlns:a="http://schemas.openxmlformats.org/drawingml/2006/main" noChangeAspect="1"/>
+            </wp:cNvGraphicFramePr>
+            <a:graphic xmlns:a="http://schemas.openxmlformats.org/drawingml/2006/main">
+              <a:graphicData uri="http://schemas.openxmlformats.org/drawingml/2006/picture">
+                <pic:pic xmlns:pic="http://schemas.openxmlformats.org/drawingml/2006/picture">
+                  <pic:nvPicPr>
+                    <pic:cNvPr id="1321527585" name="Imagen 1" descr="Interfaz de usuario gráfica, Aplicación, Teams&#10;&#10;Descripción generada automáticamente"/>
+                    <pic:cNvPicPr/>
+                  </pic:nvPicPr>
+                  <pic:blipFill>
+                    <a:blip r:embed="rId19"/>
+                    <a:stretch>
+                      <a:fillRect/>
+                    </a:stretch>
+                  </pic:blipFill>
+                  <pic:spPr>
+                    <a:xfrm>
+                      <a:off x="0" y="0"/>
+                      <a:ext cx="5400040" cy="3037205"/>
+                    </a:xfrm>
+                    <a:prstGeom prst="rect">
+                      <a:avLst/>
+                    </a:prstGeom>
+                  </pic:spPr>
+                </pic:pic>
+              </a:graphicData>
+            </a:graphic>
+          </wp:inline>
+        </w:drawing>
+      </w:r>
+    </w:p>
+    <w:p>
+      <w:pPr>
+        <w:ind w:firstLine="708"/>
+        <w:rPr>
+          <w:color w:val="1F3864" w:themeColor="accent1" w:themeShade="80"/>
+        </w:rPr>
+      </w:pPr>
+      <w:r>
+        <w:rPr>
+          <w:color w:val="1F3864" w:themeColor="accent1" w:themeShade="80"/>
+        </w:rPr>
+        <w:t>Cambio el idioma</w:t>
+      </w:r>
+      <w:r>
+        <w:rPr>
+          <w:color w:val="1F3864" w:themeColor="accent1" w:themeShade="80"/>
+        </w:rPr>
+        <w:t xml:space="preserve"> al inglés, entrando en mi perfil.</w:t>
+      </w:r>
+    </w:p>
+    <w:p>
+      <w:pPr>
+        <w:rPr>
+          <w:color w:val="1F3864" w:themeColor="accent1" w:themeShade="80"/>
+        </w:rPr>
+      </w:pPr>
+    </w:p>
+    <w:p>
+      <w:pPr>
+        <w:rPr>
+          <w:color w:val="1F3864" w:themeColor="accent1" w:themeShade="80"/>
+        </w:rPr>
+      </w:pPr>
+      <w:r>
+        <w:rPr>
+          <w:color w:val="1F3864" w:themeColor="accent1" w:themeShade="80"/>
+        </w:rPr>
+        <w:lastRenderedPageBreak/>
+        <w:drawing>
+          <wp:inline distT="0" distB="0" distL="0" distR="0" wp14:anchorId="3900FD36" wp14:editId="7951D251">
+            <wp:extent cx="5400040" cy="3037205"/>
+            <wp:effectExtent l="0" t="0" r="0" b="0"/>
+            <wp:docPr id="2079996811" name="Imagen 1" descr="Texto&#10;&#10;Descripción generada automáticamente"/>
+            <wp:cNvGraphicFramePr>
+              <a:graphicFrameLocks xmlns:a="http://schemas.openxmlformats.org/drawingml/2006/main" noChangeAspect="1"/>
+            </wp:cNvGraphicFramePr>
+            <a:graphic xmlns:a="http://schemas.openxmlformats.org/drawingml/2006/main">
+              <a:graphicData uri="http://schemas.openxmlformats.org/drawingml/2006/picture">
+                <pic:pic xmlns:pic="http://schemas.openxmlformats.org/drawingml/2006/picture">
+                  <pic:nvPicPr>
+                    <pic:cNvPr id="2079996811" name="Imagen 1" descr="Texto&#10;&#10;Descripción generada automáticamente"/>
+                    <pic:cNvPicPr/>
+                  </pic:nvPicPr>
+                  <pic:blipFill>
+                    <a:blip r:embed="rId20"/>
+                    <a:stretch>
+                      <a:fillRect/>
+                    </a:stretch>
+                  </pic:blipFill>
+                  <pic:spPr>
+                    <a:xfrm>
+                      <a:off x="0" y="0"/>
+                      <a:ext cx="5400040" cy="3037205"/>
+                    </a:xfrm>
+                    <a:prstGeom prst="rect">
+                      <a:avLst/>
+                    </a:prstGeom>
+                  </pic:spPr>
+                </pic:pic>
+              </a:graphicData>
+            </a:graphic>
+          </wp:inline>
+        </w:drawing>
+      </w:r>
+    </w:p>
+    <w:p>
+      <w:pPr>
+        <w:ind w:firstLine="708"/>
+        <w:rPr>
+          <w:color w:val="1F3864" w:themeColor="accent1" w:themeShade="80"/>
+        </w:rPr>
+      </w:pPr>
+      <w:r>
+        <w:rPr>
+          <w:color w:val="1F3864" w:themeColor="accent1" w:themeShade="80"/>
+        </w:rPr>
+        <w:t>Idioma cambiado</w:t>
+      </w:r>
+      <w:r>
+        <w:rPr>
+          <w:color w:val="1F3864" w:themeColor="accent1" w:themeShade="80"/>
+        </w:rPr>
+        <w:drawing>
+          <wp:inline distT="0" distB="0" distL="0" distR="0" wp14:anchorId="7251246B" wp14:editId="775181D8">
+            <wp:extent cx="5400040" cy="3037205"/>
+            <wp:effectExtent l="0" t="0" r="0" b="0"/>
+            <wp:docPr id="1274383382" name="Imagen 1" descr="Interfaz de usuario gráfica, Aplicación, Teams&#10;&#10;Descripción generada automáticamente"/>
+            <wp:cNvGraphicFramePr>
+              <a:graphicFrameLocks xmlns:a="http://schemas.openxmlformats.org/drawingml/2006/main" noChangeAspect="1"/>
+            </wp:cNvGraphicFramePr>
+            <a:graphic xmlns:a="http://schemas.openxmlformats.org/drawingml/2006/main">
+              <a:graphicData uri="http://schemas.openxmlformats.org/drawingml/2006/picture">
+                <pic:pic xmlns:pic="http://schemas.openxmlformats.org/drawingml/2006/picture">
+                  <pic:nvPicPr>
+                    <pic:cNvPr id="1274383382" name="Imagen 1" descr="Interfaz de usuario gráfica, Aplicación, Teams&#10;&#10;Descripción generada automáticamente"/>
+                    <pic:cNvPicPr/>
+                  </pic:nvPicPr>
+                  <pic:blipFill>
+                    <a:blip r:embed="rId21"/>
+                    <a:stretch>
+                      <a:fillRect/>
+                    </a:stretch>
+                  </pic:blipFill>
+                  <pic:spPr>
+                    <a:xfrm>
+                      <a:off x="0" y="0"/>
+                      <a:ext cx="5400040" cy="3037205"/>
+                    </a:xfrm>
+                    <a:prstGeom prst="rect">
+                      <a:avLst/>
+                    </a:prstGeom>
+                  </pic:spPr>
+                </pic:pic>
+              </a:graphicData>
+            </a:graphic>
+          </wp:inline>
+        </w:drawing>
       </w:r>
     </w:p>
     <w:p>
@@ -1268,6 +1730,61 @@
     <w:p>
       <w:pPr>
         <w:pStyle w:val="Prrafodelista"/>
+        <w:ind w:left="1440"/>
+        <w:rPr>
+          <w:color w:val="1F3864" w:themeColor="accent1" w:themeShade="80"/>
+        </w:rPr>
+      </w:pPr>
+      <w:r>
+        <w:rPr>
+          <w:color w:val="1F3864" w:themeColor="accent1" w:themeShade="80"/>
+        </w:rPr>
+        <w:t>Genero un nuevo cliente, dentro de contactos creo una nueva compañía.</w:t>
+      </w:r>
+    </w:p>
+    <w:p>
+      <w:r>
+        <w:lastRenderedPageBreak/>
+        <w:drawing>
+          <wp:inline distT="0" distB="0" distL="0" distR="0" wp14:anchorId="63E54449" wp14:editId="3EC2487D">
+            <wp:extent cx="5400040" cy="3037205"/>
+            <wp:effectExtent l="0" t="0" r="0" b="0"/>
+            <wp:docPr id="1041702727" name="Imagen 1" descr="Interfaz de usuario gráfica, Texto, Aplicación&#10;&#10;Descripción generada automáticamente"/>
+            <wp:cNvGraphicFramePr>
+              <a:graphicFrameLocks xmlns:a="http://schemas.openxmlformats.org/drawingml/2006/main" noChangeAspect="1"/>
+            </wp:cNvGraphicFramePr>
+            <a:graphic xmlns:a="http://schemas.openxmlformats.org/drawingml/2006/main">
+              <a:graphicData uri="http://schemas.openxmlformats.org/drawingml/2006/picture">
+                <pic:pic xmlns:pic="http://schemas.openxmlformats.org/drawingml/2006/picture">
+                  <pic:nvPicPr>
+                    <pic:cNvPr id="1041702727" name="Imagen 1" descr="Interfaz de usuario gráfica, Texto, Aplicación&#10;&#10;Descripción generada automáticamente"/>
+                    <pic:cNvPicPr/>
+                  </pic:nvPicPr>
+                  <pic:blipFill>
+                    <a:blip r:embed="rId22"/>
+                    <a:stretch>
+                      <a:fillRect/>
+                    </a:stretch>
+                  </pic:blipFill>
+                  <pic:spPr>
+                    <a:xfrm>
+                      <a:off x="0" y="0"/>
+                      <a:ext cx="5400040" cy="3037205"/>
+                    </a:xfrm>
+                    <a:prstGeom prst="rect">
+                      <a:avLst/>
+                    </a:prstGeom>
+                  </pic:spPr>
+                </pic:pic>
+              </a:graphicData>
+            </a:graphic>
+          </wp:inline>
+        </w:drawing>
+      </w:r>
+    </w:p>
+    <w:p>
+      <w:pPr>
+        <w:pStyle w:val="Prrafodelista"/>
         <w:numPr>
           <w:ilvl w:val="1"/>
           <w:numId w:val="6"/>
@@ -1280,6 +1797,185 @@
     <w:p>
       <w:pPr>
         <w:pStyle w:val="Prrafodelista"/>
+        <w:ind w:left="1440"/>
+      </w:pPr>
+    </w:p>
+    <w:p>
+      <w:pPr>
+        <w:pStyle w:val="Prrafodelista"/>
+        <w:ind w:firstLine="696"/>
+        <w:rPr>
+          <w:color w:val="1F3864" w:themeColor="accent1" w:themeShade="80"/>
+        </w:rPr>
+      </w:pPr>
+      <w:r>
+        <w:rPr>
+          <w:color w:val="1F3864" w:themeColor="accent1" w:themeShade="80"/>
+        </w:rPr>
+        <w:t xml:space="preserve">Creo la empresa </w:t>
+      </w:r>
+      <w:proofErr w:type="spellStart"/>
+      <w:r>
+        <w:rPr>
+          <w:color w:val="1F3864" w:themeColor="accent1" w:themeShade="80"/>
+        </w:rPr>
+        <w:t>Pringadillos</w:t>
+      </w:r>
+      <w:proofErr w:type="spellEnd"/>
+      <w:r>
+        <w:rPr>
+          <w:color w:val="1F3864" w:themeColor="accent1" w:themeShade="80"/>
+        </w:rPr>
+        <w:t xml:space="preserve"> </w:t>
+      </w:r>
+      <w:proofErr w:type="spellStart"/>
+      <w:r>
+        <w:rPr>
+          <w:color w:val="1F3864" w:themeColor="accent1" w:themeShade="80"/>
+        </w:rPr>
+        <w:t>Games</w:t>
+      </w:r>
+      <w:proofErr w:type="spellEnd"/>
+      <w:r>
+        <w:rPr>
+          <w:color w:val="1F3864" w:themeColor="accent1" w:themeShade="80"/>
+        </w:rPr>
+        <w:t xml:space="preserve"> S.L.</w:t>
+      </w:r>
+    </w:p>
+    <w:p>
+      <w:r>
+        <w:drawing>
+          <wp:inline distT="0" distB="0" distL="0" distR="0" wp14:anchorId="34A9AF60" wp14:editId="6CB9D050">
+            <wp:extent cx="5400040" cy="3037205"/>
+            <wp:effectExtent l="0" t="0" r="0" b="0"/>
+            <wp:docPr id="737351068" name="Imagen 1" descr="Interfaz de usuario gráfica, Texto, Aplicación&#10;&#10;Descripción generada automáticamente"/>
+            <wp:cNvGraphicFramePr>
+              <a:graphicFrameLocks xmlns:a="http://schemas.openxmlformats.org/drawingml/2006/main" noChangeAspect="1"/>
+            </wp:cNvGraphicFramePr>
+            <a:graphic xmlns:a="http://schemas.openxmlformats.org/drawingml/2006/main">
+              <a:graphicData uri="http://schemas.openxmlformats.org/drawingml/2006/picture">
+                <pic:pic xmlns:pic="http://schemas.openxmlformats.org/drawingml/2006/picture">
+                  <pic:nvPicPr>
+                    <pic:cNvPr id="737351068" name="Imagen 1" descr="Interfaz de usuario gráfica, Texto, Aplicación&#10;&#10;Descripción generada automáticamente"/>
+                    <pic:cNvPicPr/>
+                  </pic:nvPicPr>
+                  <pic:blipFill>
+                    <a:blip r:embed="rId23"/>
+                    <a:stretch>
+                      <a:fillRect/>
+                    </a:stretch>
+                  </pic:blipFill>
+                  <pic:spPr>
+                    <a:xfrm>
+                      <a:off x="0" y="0"/>
+                      <a:ext cx="5400040" cy="3037205"/>
+                    </a:xfrm>
+                    <a:prstGeom prst="rect">
+                      <a:avLst/>
+                    </a:prstGeom>
+                  </pic:spPr>
+                </pic:pic>
+              </a:graphicData>
+            </a:graphic>
+          </wp:inline>
+        </w:drawing>
+      </w:r>
+    </w:p>
+    <w:p>
+      <w:pPr>
+        <w:pStyle w:val="Prrafodelista"/>
+        <w:ind w:left="1440"/>
+      </w:pPr>
+    </w:p>
+    <w:p/>
+    <w:p>
+      <w:pPr>
+        <w:rPr>
+          <w:u w:val="single"/>
+        </w:rPr>
+      </w:pPr>
+      <w:r>
+        <w:lastRenderedPageBreak/>
+        <w:drawing>
+          <wp:inline distT="0" distB="0" distL="0" distR="0" wp14:anchorId="33890441" wp14:editId="3A0ED0D0">
+            <wp:extent cx="5400040" cy="3037205"/>
+            <wp:effectExtent l="0" t="0" r="0" b="0"/>
+            <wp:docPr id="1617029720" name="Imagen 1"/>
+            <wp:cNvGraphicFramePr>
+              <a:graphicFrameLocks xmlns:a="http://schemas.openxmlformats.org/drawingml/2006/main" noChangeAspect="1"/>
+            </wp:cNvGraphicFramePr>
+            <a:graphic xmlns:a="http://schemas.openxmlformats.org/drawingml/2006/main">
+              <a:graphicData uri="http://schemas.openxmlformats.org/drawingml/2006/picture">
+                <pic:pic xmlns:pic="http://schemas.openxmlformats.org/drawingml/2006/picture">
+                  <pic:nvPicPr>
+                    <pic:cNvPr id="1617029720" name=""/>
+                    <pic:cNvPicPr/>
+                  </pic:nvPicPr>
+                  <pic:blipFill>
+                    <a:blip r:embed="rId24"/>
+                    <a:stretch>
+                      <a:fillRect/>
+                    </a:stretch>
+                  </pic:blipFill>
+                  <pic:spPr>
+                    <a:xfrm>
+                      <a:off x="0" y="0"/>
+                      <a:ext cx="5400040" cy="3037205"/>
+                    </a:xfrm>
+                    <a:prstGeom prst="rect">
+                      <a:avLst/>
+                    </a:prstGeom>
+                  </pic:spPr>
+                </pic:pic>
+              </a:graphicData>
+            </a:graphic>
+          </wp:inline>
+        </w:drawing>
+      </w:r>
+    </w:p>
+    <w:p>
+      <w:r>
+        <w:drawing>
+          <wp:inline distT="0" distB="0" distL="0" distR="0" wp14:anchorId="2B02A549" wp14:editId="4F8164BA">
+            <wp:extent cx="5400040" cy="3037205"/>
+            <wp:effectExtent l="0" t="0" r="0" b="0"/>
+            <wp:docPr id="46855141" name="Imagen 1" descr="Interfaz de usuario gráfica, Texto, Aplicación&#10;&#10;Descripción generada automáticamente"/>
+            <wp:cNvGraphicFramePr>
+              <a:graphicFrameLocks xmlns:a="http://schemas.openxmlformats.org/drawingml/2006/main" noChangeAspect="1"/>
+            </wp:cNvGraphicFramePr>
+            <a:graphic xmlns:a="http://schemas.openxmlformats.org/drawingml/2006/main">
+              <a:graphicData uri="http://schemas.openxmlformats.org/drawingml/2006/picture">
+                <pic:pic xmlns:pic="http://schemas.openxmlformats.org/drawingml/2006/picture">
+                  <pic:nvPicPr>
+                    <pic:cNvPr id="46855141" name="Imagen 1" descr="Interfaz de usuario gráfica, Texto, Aplicación&#10;&#10;Descripción generada automáticamente"/>
+                    <pic:cNvPicPr/>
+                  </pic:nvPicPr>
+                  <pic:blipFill>
+                    <a:blip r:embed="rId25"/>
+                    <a:stretch>
+                      <a:fillRect/>
+                    </a:stretch>
+                  </pic:blipFill>
+                  <pic:spPr>
+                    <a:xfrm>
+                      <a:off x="0" y="0"/>
+                      <a:ext cx="5400040" cy="3037205"/>
+                    </a:xfrm>
+                    <a:prstGeom prst="rect">
+                      <a:avLst/>
+                    </a:prstGeom>
+                  </pic:spPr>
+                </pic:pic>
+              </a:graphicData>
+            </a:graphic>
+          </wp:inline>
+        </w:drawing>
+      </w:r>
+    </w:p>
+    <w:p>
+      <w:pPr>
+        <w:pStyle w:val="Prrafodelista"/>
         <w:numPr>
           <w:ilvl w:val="0"/>
           <w:numId w:val="6"/>
@@ -1351,8 +2047,8 @@
     </w:p>
     <w:p/>
     <w:sectPr>
-      <w:headerReference w:type="default" r:id="rId15"/>
-      <w:footerReference w:type="default" r:id="rId16"/>
+      <w:headerReference w:type="default" r:id="rId26"/>
+      <w:footerReference w:type="default" r:id="rId27"/>
       <w:pgSz w:w="11906" w:h="16838"/>
       <w:pgMar w:top="1417" w:right="1701" w:bottom="1417" w:left="1701" w:header="708" w:footer="708" w:gutter="0"/>
       <w:cols w:space="708"/>

</xml_diff>